<commit_message>
ups , press save :D
</commit_message>
<xml_diff>
--- a/PROJECT/STP/TINF18C_STP_Team_4_1v0.docx
+++ b/PROJECT/STP/TINF18C_STP_Team_4_1v0.docx
@@ -1067,7 +1067,6 @@
           <w:docPartUnique/>
         </w:docPartObj>
       </w:sdtPr>
-      <w:sdtEndPr/>
       <w:sdtContent>
         <w:p>
           <w:pPr>
@@ -13745,6 +13744,7 @@
               <w:spacing w:line="240" w:lineRule="auto"/>
               <w:jc w:val="center"/>
             </w:pPr>
+            <w:bookmarkStart w:id="33" w:name="_GoBack" w:colFirst="2" w:colLast="2"/>
             <w:r>
               <w:t>1</w:t>
             </w:r>
@@ -13766,7 +13766,7 @@
               <w:spacing w:line="240" w:lineRule="auto"/>
               <w:jc w:val="both"/>
             </w:pPr>
-            <w:commentRangeStart w:id="33"/>
+            <w:commentRangeStart w:id="34"/>
             <w:r>
               <w:t>From the start menu go to the “options” interface. There select the following parameters:</w:t>
             </w:r>
@@ -13907,18 +13907,17 @@
             <w:r>
               <w:t>The output from step 2 and 3 should be adjusted accordingly to the settings made in the options menu.</w:t>
             </w:r>
-            <w:commentRangeEnd w:id="33"/>
+            <w:commentRangeEnd w:id="34"/>
             <w:r>
               <w:rPr>
                 <w:rStyle w:val="Kommentarzeichen"/>
               </w:rPr>
-              <w:commentReference w:id="33"/>
-            </w:r>
-          </w:p>
-        </w:tc>
-        <w:bookmarkStart w:id="34" w:name="_GoBack"/>
-        <w:bookmarkEnd w:id="34"/>
+              <w:commentReference w:id="34"/>
+            </w:r>
+          </w:p>
+        </w:tc>
       </w:tr>
+      <w:bookmarkEnd w:id="33"/>
       <w:tr>
         <w:trPr>
           <w:trHeight w:val="420"/>
@@ -15327,19 +15326,7 @@
         <w:rPr>
           <w:lang w:val="de-DE"/>
         </w:rPr>
-        <w:t xml:space="preserve">ürde ich gesamt </w:t>
-      </w:r>
-      <w:r>
-        <w:rPr>
-          <w:lang w:val="de-DE"/>
-        </w:rPr>
-        <w:t>Vorlage</w:t>
-      </w:r>
-      <w:r>
-        <w:rPr>
-          <w:lang w:val="de-DE"/>
-        </w:rPr>
-        <w:t xml:space="preserve"> auf linksbündig statt Blocksatz setzen. Weiß aber nicht ob wir das in den anderen Docs auch haben. Sieht halt in Tabellen öfters scheiße aus sonst</w:t>
+        <w:t>ürde ich gesamt Vorlage auf linksbündig statt Blocksatz setzen. Weiß aber nicht ob wir das in den anderen Docs auch haben. Sieht halt in Tabellen öfters scheiße aus sonst</w:t>
       </w:r>
     </w:p>
   </w:comment>
@@ -15507,7 +15494,7 @@
       </w:r>
     </w:p>
   </w:comment>
-  <w:comment w:id="33" w:author="Lucas Krauter" w:date="2020-05-08T17:08:00Z" w:initials="LK">
+  <w:comment w:id="34" w:author="Lucas Krauter" w:date="2020-05-08T17:08:00Z" w:initials="LK">
     <w:p>
       <w:pPr>
         <w:pStyle w:val="Kommentartext"/>
@@ -15615,19 +15602,7 @@
       <w:jc w:val="center"/>
     </w:pPr>
     <w:r>
-      <w:t xml:space="preserve">STP AMLEngine-DLL Interfaces | TINF18C | Team 4 | </w:t>
-    </w:r>
-    <w:r>
-      <w:t>05</w:t>
-    </w:r>
-    <w:r>
-      <w:t>/0</w:t>
-    </w:r>
-    <w:r>
-      <w:t>5</w:t>
-    </w:r>
-    <w:r>
-      <w:t>/2020</w:t>
+      <w:t>STP AMLEngine-DLL Interfaces | TINF18C | Team 4 | 05/05/2020</w:t>
     </w:r>
   </w:p>
   <w:p/>

</xml_diff>